<commit_message>
updated week-1 date, removed google classroom code
</commit_message>
<xml_diff>
--- a/WEEK-1.docx
+++ b/WEEK-1.docx
@@ -101,19 +101,10 @@
           <w:szCs w:val="24"/>
           <w:shd w:val="clear" w:color="auto" w:fill="FFFFFF"/>
         </w:rPr>
-        <w:t xml:space="preserve">/ </w:t>
-      </w:r>
-      <w:r>
-        <w:rPr>
-          <w:rFonts w:ascii="Times New Roman" w:hAnsi="Times New Roman" w:cs="Times New Roman"/>
-          <w:color w:val="273239"/>
-          <w:spacing w:val="2"/>
-          <w:sz w:val="24"/>
-          <w:szCs w:val="24"/>
-          <w:shd w:val="clear" w:color="auto" w:fill="FFFFFF"/>
-        </w:rPr>
-        <w:t>using any web browser. Click on Free Download.</w:t>
-      </w:r>
+        <w:t>/ using any web browser. Click on Free Download.</w:t>
+      </w:r>
+      <w:bookmarkStart w:id="0" w:name="_GoBack"/>
+      <w:bookmarkEnd w:id="0"/>
     </w:p>
     <w:p>
       <w:pPr>
@@ -590,18 +581,7 @@
           <w:szCs w:val="24"/>
           <w:shd w:val="clear" w:color="auto" w:fill="FFFFFF"/>
         </w:rPr>
-        <w:t> Now check for the executable file in downloads in your system and run it</w:t>
-      </w:r>
-      <w:r>
-        <w:rPr>
-          <w:rFonts w:ascii="Times New Roman" w:hAnsi="Times New Roman" w:cs="Times New Roman"/>
-          <w:color w:val="273239"/>
-          <w:spacing w:val="2"/>
-          <w:sz w:val="24"/>
-          <w:szCs w:val="24"/>
-          <w:shd w:val="clear" w:color="auto" w:fill="FFFFFF"/>
-        </w:rPr>
-        <w:t>.</w:t>
+        <w:t> Now check for the executable file in downloads in your system and run it.</w:t>
       </w:r>
     </w:p>
     <w:p>
@@ -718,8 +698,6 @@
           <w:shd w:val="clear" w:color="auto" w:fill="FFFFFF"/>
         </w:rPr>
       </w:pPr>
-      <w:bookmarkStart w:id="0" w:name="_GoBack"/>
-      <w:bookmarkEnd w:id="0"/>
     </w:p>
     <w:p>
       <w:pPr>
@@ -784,11 +762,13 @@
       <w:r>
         <w:rPr>
           <w:rFonts w:ascii="Times New Roman" w:hAnsi="Times New Roman" w:cs="Times New Roman"/>
-          <w:color w:val="273239"/>
-          <w:spacing w:val="2"/>
-          <w:sz w:val="24"/>
-          <w:szCs w:val="24"/>
-          <w:shd w:val="clear" w:color="auto" w:fill="FFFFFF"/>
+          <w:noProof/>
+          <w:color w:val="273239"/>
+          <w:spacing w:val="2"/>
+          <w:sz w:val="24"/>
+          <w:szCs w:val="24"/>
+          <w:shd w:val="clear" w:color="auto" w:fill="FFFFFF"/>
+          <w:lang w:eastAsia="en-IN"/>
         </w:rPr>
         <w:drawing>
           <wp:anchor distT="0" distB="0" distL="114300" distR="114300" simplePos="0" relativeHeight="251661312" behindDoc="0" locked="0" layoutInCell="1" allowOverlap="1">
@@ -988,11 +968,13 @@
       <w:r>
         <w:rPr>
           <w:rFonts w:ascii="Times New Roman" w:hAnsi="Times New Roman" w:cs="Times New Roman"/>
-          <w:color w:val="273239"/>
-          <w:spacing w:val="2"/>
-          <w:sz w:val="24"/>
-          <w:szCs w:val="24"/>
-          <w:shd w:val="clear" w:color="auto" w:fill="FFFFFF"/>
+          <w:noProof/>
+          <w:color w:val="273239"/>
+          <w:spacing w:val="2"/>
+          <w:sz w:val="24"/>
+          <w:szCs w:val="24"/>
+          <w:shd w:val="clear" w:color="auto" w:fill="FFFFFF"/>
+          <w:lang w:eastAsia="en-IN"/>
         </w:rPr>
         <w:drawing>
           <wp:anchor distT="0" distB="0" distL="114300" distR="114300" simplePos="0" relativeHeight="251662336" behindDoc="0" locked="0" layoutInCell="1" allowOverlap="1">
@@ -1206,11 +1188,13 @@
       <w:r>
         <w:rPr>
           <w:rFonts w:ascii="Times New Roman" w:hAnsi="Times New Roman" w:cs="Times New Roman"/>
-          <w:color w:val="273239"/>
-          <w:spacing w:val="2"/>
-          <w:sz w:val="24"/>
-          <w:szCs w:val="24"/>
-          <w:shd w:val="clear" w:color="auto" w:fill="FFFFFF"/>
+          <w:noProof/>
+          <w:color w:val="273239"/>
+          <w:spacing w:val="2"/>
+          <w:sz w:val="24"/>
+          <w:szCs w:val="24"/>
+          <w:shd w:val="clear" w:color="auto" w:fill="FFFFFF"/>
+          <w:lang w:eastAsia="en-IN"/>
         </w:rPr>
         <w:drawing>
           <wp:anchor distT="0" distB="0" distL="114300" distR="114300" simplePos="0" relativeHeight="251663360" behindDoc="0" locked="0" layoutInCell="1" allowOverlap="1">
@@ -1430,11 +1414,13 @@
       <w:r>
         <w:rPr>
           <w:rFonts w:ascii="Times New Roman" w:hAnsi="Times New Roman" w:cs="Times New Roman"/>
-          <w:color w:val="273239"/>
-          <w:spacing w:val="2"/>
-          <w:sz w:val="24"/>
-          <w:szCs w:val="24"/>
-          <w:shd w:val="clear" w:color="auto" w:fill="FFFFFF"/>
+          <w:noProof/>
+          <w:color w:val="273239"/>
+          <w:spacing w:val="2"/>
+          <w:sz w:val="24"/>
+          <w:szCs w:val="24"/>
+          <w:shd w:val="clear" w:color="auto" w:fill="FFFFFF"/>
+          <w:lang w:eastAsia="en-IN"/>
         </w:rPr>
         <w:lastRenderedPageBreak/>
         <w:drawing>
@@ -1699,11 +1685,13 @@
       <w:r>
         <w:rPr>
           <w:rFonts w:ascii="Times New Roman" w:hAnsi="Times New Roman" w:cs="Times New Roman"/>
-          <w:color w:val="273239"/>
-          <w:spacing w:val="2"/>
-          <w:sz w:val="24"/>
-          <w:szCs w:val="24"/>
-          <w:shd w:val="clear" w:color="auto" w:fill="FFFFFF"/>
+          <w:noProof/>
+          <w:color w:val="273239"/>
+          <w:spacing w:val="2"/>
+          <w:sz w:val="24"/>
+          <w:szCs w:val="24"/>
+          <w:shd w:val="clear" w:color="auto" w:fill="FFFFFF"/>
+          <w:lang w:eastAsia="en-IN"/>
         </w:rPr>
         <w:drawing>
           <wp:anchor distT="0" distB="0" distL="114300" distR="114300" simplePos="0" relativeHeight="251665408" behindDoc="0" locked="0" layoutInCell="1" allowOverlap="1">
@@ -1909,11 +1897,13 @@
       <w:r>
         <w:rPr>
           <w:rFonts w:ascii="Times New Roman" w:hAnsi="Times New Roman" w:cs="Times New Roman"/>
-          <w:color w:val="273239"/>
-          <w:spacing w:val="2"/>
-          <w:sz w:val="24"/>
-          <w:szCs w:val="24"/>
-          <w:shd w:val="clear" w:color="auto" w:fill="FFFFFF"/>
+          <w:noProof/>
+          <w:color w:val="273239"/>
+          <w:spacing w:val="2"/>
+          <w:sz w:val="24"/>
+          <w:szCs w:val="24"/>
+          <w:shd w:val="clear" w:color="auto" w:fill="FFFFFF"/>
+          <w:lang w:eastAsia="en-IN"/>
         </w:rPr>
         <w:drawing>
           <wp:anchor distT="0" distB="0" distL="114300" distR="114300" simplePos="0" relativeHeight="251666432" behindDoc="0" locked="0" layoutInCell="1" allowOverlap="1">
@@ -2122,11 +2112,13 @@
       <w:r>
         <w:rPr>
           <w:rFonts w:ascii="Times New Roman" w:hAnsi="Times New Roman" w:cs="Times New Roman"/>
-          <w:color w:val="273239"/>
-          <w:spacing w:val="2"/>
-          <w:sz w:val="24"/>
-          <w:szCs w:val="24"/>
-          <w:shd w:val="clear" w:color="auto" w:fill="FFFFFF"/>
+          <w:noProof/>
+          <w:color w:val="273239"/>
+          <w:spacing w:val="2"/>
+          <w:sz w:val="24"/>
+          <w:szCs w:val="24"/>
+          <w:shd w:val="clear" w:color="auto" w:fill="FFFFFF"/>
+          <w:lang w:eastAsia="en-IN"/>
         </w:rPr>
         <w:drawing>
           <wp:anchor distT="0" distB="0" distL="114300" distR="114300" simplePos="0" relativeHeight="251667456" behindDoc="0" locked="0" layoutInCell="1" allowOverlap="1">
@@ -2354,11 +2346,13 @@
       <w:r>
         <w:rPr>
           <w:rFonts w:ascii="Times New Roman" w:hAnsi="Times New Roman" w:cs="Times New Roman"/>
-          <w:color w:val="273239"/>
-          <w:spacing w:val="2"/>
-          <w:sz w:val="24"/>
-          <w:szCs w:val="24"/>
-          <w:shd w:val="clear" w:color="auto" w:fill="FFFFFF"/>
+          <w:noProof/>
+          <w:color w:val="273239"/>
+          <w:spacing w:val="2"/>
+          <w:sz w:val="24"/>
+          <w:szCs w:val="24"/>
+          <w:shd w:val="clear" w:color="auto" w:fill="FFFFFF"/>
+          <w:lang w:eastAsia="en-IN"/>
         </w:rPr>
         <w:drawing>
           <wp:anchor distT="0" distB="0" distL="114300" distR="114300" simplePos="0" relativeHeight="251668480" behindDoc="0" locked="0" layoutInCell="1" allowOverlap="1">
@@ -2586,11 +2580,13 @@
       <w:r>
         <w:rPr>
           <w:rFonts w:ascii="Times New Roman" w:hAnsi="Times New Roman" w:cs="Times New Roman"/>
-          <w:color w:val="273239"/>
-          <w:spacing w:val="2"/>
-          <w:sz w:val="24"/>
-          <w:szCs w:val="24"/>
-          <w:shd w:val="clear" w:color="auto" w:fill="FFFFFF"/>
+          <w:noProof/>
+          <w:color w:val="273239"/>
+          <w:spacing w:val="2"/>
+          <w:sz w:val="24"/>
+          <w:szCs w:val="24"/>
+          <w:shd w:val="clear" w:color="auto" w:fill="FFFFFF"/>
+          <w:lang w:eastAsia="en-IN"/>
         </w:rPr>
         <w:drawing>
           <wp:anchor distT="0" distB="0" distL="114300" distR="114300" simplePos="0" relativeHeight="251669504" behindDoc="0" locked="0" layoutInCell="1" allowOverlap="1">
@@ -2805,11 +2801,13 @@
       <w:r>
         <w:rPr>
           <w:rFonts w:ascii="Times New Roman" w:hAnsi="Times New Roman" w:cs="Times New Roman"/>
-          <w:color w:val="273239"/>
-          <w:spacing w:val="2"/>
-          <w:sz w:val="24"/>
-          <w:szCs w:val="24"/>
-          <w:shd w:val="clear" w:color="auto" w:fill="FFFFFF"/>
+          <w:noProof/>
+          <w:color w:val="273239"/>
+          <w:spacing w:val="2"/>
+          <w:sz w:val="24"/>
+          <w:szCs w:val="24"/>
+          <w:shd w:val="clear" w:color="auto" w:fill="FFFFFF"/>
+          <w:lang w:eastAsia="en-IN"/>
         </w:rPr>
         <w:drawing>
           <wp:anchor distT="0" distB="0" distL="114300" distR="114300" simplePos="0" relativeHeight="251670528" behindDoc="0" locked="0" layoutInCell="1" allowOverlap="1">
@@ -2985,11 +2983,13 @@
       <w:r>
         <w:rPr>
           <w:rFonts w:ascii="Times New Roman" w:hAnsi="Times New Roman" w:cs="Times New Roman"/>
-          <w:color w:val="273239"/>
-          <w:spacing w:val="2"/>
-          <w:sz w:val="24"/>
-          <w:szCs w:val="24"/>
-          <w:shd w:val="clear" w:color="auto" w:fill="FFFFFF"/>
+          <w:noProof/>
+          <w:color w:val="273239"/>
+          <w:spacing w:val="2"/>
+          <w:sz w:val="24"/>
+          <w:szCs w:val="24"/>
+          <w:shd w:val="clear" w:color="auto" w:fill="FFFFFF"/>
+          <w:lang w:eastAsia="en-IN"/>
         </w:rPr>
         <w:drawing>
           <wp:inline distT="0" distB="0" distL="0" distR="0" wp14:anchorId="614256E8" wp14:editId="721D93B0">
@@ -3075,31 +3075,9 @@
         </w:rPr>
       </w:pPr>
     </w:p>
-    <w:p>
-      <w:pPr>
-        <w:rPr>
-          <w:rFonts w:ascii="Times New Roman" w:hAnsi="Times New Roman" w:cs="Times New Roman"/>
-          <w:color w:val="273239"/>
-          <w:spacing w:val="2"/>
-          <w:sz w:val="24"/>
-          <w:szCs w:val="24"/>
-          <w:shd w:val="clear" w:color="auto" w:fill="FFFFFF"/>
-        </w:rPr>
-      </w:pPr>
-      <w:r>
-        <w:rPr>
-          <w:rFonts w:ascii="Times New Roman" w:hAnsi="Times New Roman" w:cs="Times New Roman"/>
-          <w:color w:val="273239"/>
-          <w:spacing w:val="2"/>
-          <w:sz w:val="24"/>
-          <w:szCs w:val="24"/>
-          <w:shd w:val="clear" w:color="auto" w:fill="FFFFFF"/>
-        </w:rPr>
-        <w:t>n27kmd2c</w:t>
-      </w:r>
-    </w:p>
     <w:sectPr>
-      <w:footerReference w:type="default" r:id="rId21"/>
+      <w:headerReference w:type="default" r:id="rId21"/>
+      <w:footerReference w:type="default" r:id="rId22"/>
       <w:pgSz w:w="11906" w:h="16838"/>
       <w:pgMar w:top="1440" w:right="1440" w:bottom="1440" w:left="1440" w:header="708" w:footer="708" w:gutter="0"/>
       <w:cols w:space="708"/>
@@ -3201,6 +3179,42 @@
     </w:p>
   </w:footnote>
 </w:footnotes>
+</file>
+
+<file path=word/header1.xml><?xml version="1.0" encoding="utf-8"?>
+<w:hdr xmlns:wpc="http://schemas.microsoft.com/office/word/2010/wordprocessingCanvas" xmlns:mc="http://schemas.openxmlformats.org/markup-compatibility/2006" xmlns:o="urn:schemas-microsoft-com:office:office" xmlns:r="http://schemas.openxmlformats.org/officeDocument/2006/relationships" xmlns:m="http://schemas.openxmlformats.org/officeDocument/2006/math" xmlns:v="urn:schemas-microsoft-com:vml" xmlns:wp14="http://schemas.microsoft.com/office/word/2010/wordprocessingDrawing" xmlns:wp="http://schemas.openxmlformats.org/drawingml/2006/wordprocessingDrawing" xmlns:w10="urn:schemas-microsoft-com:office:word" xmlns:w="http://schemas.openxmlformats.org/wordprocessingml/2006/main" xmlns:w14="http://schemas.microsoft.com/office/word/2010/wordml" xmlns:w15="http://schemas.microsoft.com/office/word/2012/wordml" xmlns:wpg="http://schemas.microsoft.com/office/word/2010/wordprocessingGroup" xmlns:wpi="http://schemas.microsoft.com/office/word/2010/wordprocessingInk" xmlns:wne="http://schemas.microsoft.com/office/word/2006/wordml" xmlns:wps="http://schemas.microsoft.com/office/word/2010/wordprocessingShape" mc:Ignorable="w14 w15 wp14">
+  <w:p>
+    <w:pPr>
+      <w:pStyle w:val="Header"/>
+      <w:jc w:val="right"/>
+      <w:rPr>
+        <w:rFonts w:ascii="Times New Roman" w:hAnsi="Times New Roman" w:cs="Times New Roman"/>
+        <w:sz w:val="24"/>
+        <w:szCs w:val="24"/>
+        <w:lang w:val="en-US"/>
+      </w:rPr>
+    </w:pPr>
+    <w:r>
+      <w:rPr>
+        <w:rFonts w:ascii="Times New Roman" w:hAnsi="Times New Roman" w:cs="Times New Roman"/>
+        <w:b/>
+        <w:sz w:val="24"/>
+        <w:szCs w:val="24"/>
+        <w:lang w:val="en-US"/>
+      </w:rPr>
+      <w:t>Date:</w:t>
+    </w:r>
+    <w:r>
+      <w:rPr>
+        <w:rFonts w:ascii="Times New Roman" w:hAnsi="Times New Roman" w:cs="Times New Roman"/>
+        <w:sz w:val="24"/>
+        <w:szCs w:val="24"/>
+        <w:lang w:val="en-US"/>
+      </w:rPr>
+      <w:t xml:space="preserve"> 16-07-25</w:t>
+    </w:r>
+  </w:p>
+</w:hdr>
 </file>
 
 <file path=word/styles.xml><?xml version="1.0" encoding="utf-8"?>
@@ -3600,6 +3614,7 @@
   <w:style w:type="character" w:default="1" w:styleId="DefaultParagraphFont">
     <w:name w:val="Default Paragraph Font"/>
     <w:uiPriority w:val="1"/>
+    <w:semiHidden/>
     <w:unhideWhenUsed/>
   </w:style>
   <w:style w:type="table" w:default="1" w:styleId="TableNormal">

</xml_diff>